<commit_message>
Small update of the FAULTS manual
git-svn-id: https://forge.ill.fr/svn/crysfml@1709 06508225-4b59-0410-a2a9-fdab55894d57
</commit_message>
<xml_diff>
--- a/Program_Examples/Faults/Examples/Many_streaks_Ni2MnGa/Streak_fitting.docx
+++ b/Program_Examples/Faults/Examples/Many_streaks_Ni2MnGa/Streak_fitting.docx
@@ -34,8 +34,6 @@
       <w:r>
         <w:t xml:space="preserve"> files to treat them simultaneously. All along L direction.</w:t>
       </w:r>
-      <w:bookmarkStart w:id="0" w:name="_GoBack"/>
-      <w:bookmarkEnd w:id="0"/>
     </w:p>
     <w:p>
       <w:r>
@@ -152,15 +150,7 @@
         <w:t>Here is an example of fitting</w:t>
       </w:r>
       <w:r>
-        <w:t xml:space="preserve"> </w:t>
-      </w:r>
-      <w:proofErr w:type="gramStart"/>
-      <w:r>
-        <w:t>4</w:t>
-      </w:r>
-      <w:proofErr w:type="gramEnd"/>
-      <w:r>
-        <w:t xml:space="preserve"> streaks simultaneously for Ni2MnGa modulated crystal.</w:t>
+        <w:t xml:space="preserve"> 4 streaks simultaneously for Ni2MnGa modulated crystal.</w:t>
       </w:r>
     </w:p>
     <w:p>
@@ -209,8 +199,9 @@
       <w:r>
         <w:t>Fig 1. File test_1_0.prf</w:t>
       </w:r>
-    </w:p>
-    <w:p/>
+      <w:bookmarkStart w:id="0" w:name="_GoBack"/>
+      <w:bookmarkEnd w:id="0"/>
+    </w:p>
     <w:p>
       <w:r>
         <w:t>Description of files in folder:</w:t>
@@ -248,13 +239,7 @@
       </w:r>
       <w:proofErr w:type="spellEnd"/>
       <w:r>
-        <w:t xml:space="preserve"> – fitted data using </w:t>
-      </w:r>
-      <w:r>
-        <w:t>program</w:t>
-      </w:r>
-      <w:r>
-        <w:t xml:space="preserve"> Faults </w:t>
+        <w:t xml:space="preserve"> – fitted data using program Faults </w:t>
       </w:r>
     </w:p>
     <w:p>
@@ -287,7 +272,6 @@
     </w:p>
     <w:p>
       <w:r>
-        <w:lastRenderedPageBreak/>
         <w:t>5m_ideal_streak.flts – file, describing an ideal 5m structure (without stacking faults)</w:t>
       </w:r>
     </w:p>
@@ -692,17 +676,17 @@
     <w:lsdException w:name="List Table 6 Colorful Accent 6" w:uiPriority="51"/>
     <w:lsdException w:name="List Table 7 Colorful Accent 6" w:uiPriority="52"/>
   </w:latentStyles>
-  <w:style w:type="paragraph" w:default="1" w:styleId="a">
+  <w:style w:type="paragraph" w:default="1" w:styleId="Normal">
     <w:name w:val="Normal"/>
     <w:qFormat/>
   </w:style>
-  <w:style w:type="character" w:default="1" w:styleId="a0">
+  <w:style w:type="character" w:default="1" w:styleId="DefaultParagraphFont">
     <w:name w:val="Default Paragraph Font"/>
     <w:uiPriority w:val="1"/>
     <w:semiHidden/>
     <w:unhideWhenUsed/>
   </w:style>
-  <w:style w:type="table" w:default="1" w:styleId="a1">
+  <w:style w:type="table" w:default="1" w:styleId="TableNormal">
     <w:name w:val="Normal Table"/>
     <w:uiPriority w:val="99"/>
     <w:semiHidden/>
@@ -717,11 +701,41 @@
       </w:tblCellMar>
     </w:tblPr>
   </w:style>
-  <w:style w:type="numbering" w:default="1" w:styleId="a2">
+  <w:style w:type="numbering" w:default="1" w:styleId="NoList">
     <w:name w:val="No List"/>
     <w:uiPriority w:val="99"/>
     <w:semiHidden/>
     <w:unhideWhenUsed/>
+  </w:style>
+  <w:style w:type="paragraph" w:styleId="BalloonText">
+    <w:name w:val="Balloon Text"/>
+    <w:basedOn w:val="Normal"/>
+    <w:link w:val="BalloonTextChar"/>
+    <w:uiPriority w:val="99"/>
+    <w:semiHidden/>
+    <w:unhideWhenUsed/>
+    <w:rsid w:val="00DB3E21"/>
+    <w:pPr>
+      <w:spacing w:after="0" w:line="240" w:lineRule="auto"/>
+    </w:pPr>
+    <w:rPr>
+      <w:rFonts w:ascii="Segoe UI" w:hAnsi="Segoe UI" w:cs="Segoe UI"/>
+      <w:sz w:val="18"/>
+      <w:szCs w:val="18"/>
+    </w:rPr>
+  </w:style>
+  <w:style w:type="character" w:customStyle="1" w:styleId="BalloonTextChar">
+    <w:name w:val="Balloon Text Char"/>
+    <w:basedOn w:val="DefaultParagraphFont"/>
+    <w:link w:val="BalloonText"/>
+    <w:uiPriority w:val="99"/>
+    <w:semiHidden/>
+    <w:rsid w:val="00DB3E21"/>
+    <w:rPr>
+      <w:rFonts w:ascii="Segoe UI" w:hAnsi="Segoe UI" w:cs="Segoe UI"/>
+      <w:sz w:val="18"/>
+      <w:szCs w:val="18"/>
+    </w:rPr>
   </w:style>
 </w:styles>
 </file>

</xml_diff>